<commit_message>
Work from the semester
Through 12.8.16
</commit_message>
<xml_diff>
--- a/NovemberHomework/jQueryHmwk/class notes 9 11.22.16.docx
+++ b/NovemberHomework/jQueryHmwk/class notes 9 11.22.16.docx
@@ -1083,7 +1083,6 @@
         <w:tab/>
         <w:t xml:space="preserve">1) </w:t>
       </w:r>
-      <w:bookmarkStart w:id="0" w:name="_GoBack"/>
       <w:proofErr w:type="gramStart"/>
       <w:r>
         <w:rPr>
@@ -1098,7 +1097,6 @@
         </w:rPr>
         <w:t xml:space="preserve"> the center of the map to New York City</w:t>
       </w:r>
-      <w:bookmarkEnd w:id="0"/>
     </w:p>
     <w:p>
       <w:r>
@@ -2017,6 +2015,38 @@
       <w:r>
         <w:t>What is the significance of the underscores? Why would you use them?</w:t>
       </w:r>
+    </w:p>
+    <w:p>
+      <w:pPr>
+        <w:pStyle w:val="ListParagraph"/>
+        <w:numPr>
+          <w:ilvl w:val="0"/>
+          <w:numId w:val="3"/>
+        </w:numPr>
+      </w:pPr>
+      <w:proofErr w:type="spellStart"/>
+      <w:proofErr w:type="gramStart"/>
+      <w:r>
+        <w:t>jQuery</w:t>
+      </w:r>
+      <w:proofErr w:type="spellEnd"/>
+      <w:proofErr w:type="gramEnd"/>
+      <w:r>
+        <w:t xml:space="preserve">: </w:t>
+      </w:r>
+      <w:proofErr w:type="spellStart"/>
+      <w:r>
+        <w:t>divs</w:t>
+      </w:r>
+      <w:proofErr w:type="spellEnd"/>
+      <w:r>
+        <w:t xml:space="preserve">: getting smaller?? Shrinking to fit the </w:t>
+      </w:r>
+      <w:r>
+        <w:t>words??</w:t>
+      </w:r>
+      <w:bookmarkStart w:id="0" w:name="_GoBack"/>
+      <w:bookmarkEnd w:id="0"/>
     </w:p>
     <w:p/>
     <w:p/>

</xml_diff>